<commit_message>
Finish documentation and testing code
</commit_message>
<xml_diff>
--- a/Documentation.docx
+++ b/Documentation.docx
@@ -160,20 +160,6 @@
           <w:lang w:val="sk-SK"/>
         </w:rPr>
         <w:t>given</w:t>
-      </w:r>
-      <w:proofErr w:type="spellEnd"/>
-      <w:r>
-        <w:rPr>
-          <w:lang w:val="sk-SK"/>
-        </w:rPr>
-        <w:t xml:space="preserve"> </w:t>
-      </w:r>
-      <w:proofErr w:type="spellStart"/>
-      <w:r>
-        <w:rPr>
-          <w:lang w:val="sk-SK"/>
-        </w:rPr>
-        <w:t>the</w:t>
       </w:r>
       <w:proofErr w:type="spellEnd"/>
       <w:r>
@@ -660,7 +646,13 @@
     </w:p>
     <w:p>
       <w:r>
-        <w:t>Board A:</w:t>
+        <w:t xml:space="preserve">Board </w:t>
+      </w:r>
+      <w:r>
+        <w:t>A</w:t>
+      </w:r>
+      <w:r>
+        <w:t>:</w:t>
       </w:r>
       <w:r>
         <w:tab/>
@@ -1852,14 +1844,9 @@
       <w:r>
         <w:t>tart/</w:t>
       </w:r>
-      <w:proofErr w:type="gramStart"/>
-      <w:r>
-        <w:t xml:space="preserve">end </w:t>
-      </w:r>
-      <w:r>
-        <w:t xml:space="preserve"> =</w:t>
-      </w:r>
-      <w:proofErr w:type="gramEnd"/>
+      <w:r>
+        <w:t>end =</w:t>
+      </w:r>
       <w:r>
         <w:t xml:space="preserve"> [[1, 2, 3], [4, 5, 6], [7, 8, ‘m’]] – where ‘m’ represents empty slot in board</w:t>
       </w:r>
@@ -2090,6 +2077,22 @@
         <w:t>. Here are my results:</w:t>
       </w:r>
     </w:p>
+    <w:p>
+      <w:pPr>
+        <w:jc w:val="center"/>
+        <w:rPr>
+          <w:sz w:val="32"/>
+          <w:szCs w:val="32"/>
+        </w:rPr>
+      </w:pPr>
+      <w:r>
+        <w:rPr>
+          <w:sz w:val="32"/>
+          <w:szCs w:val="32"/>
+        </w:rPr>
+        <w:t>Test table</w:t>
+      </w:r>
+    </w:p>
     <w:tbl>
       <w:tblPr>
         <w:tblW w:w="4800" w:type="dxa"/>
@@ -2274,7 +2277,7 @@
         <w:trPr>
           <w:gridAfter w:val="1"/>
           <w:wAfter w:w="36" w:type="dxa"/>
-          <w:trHeight w:val="408"/>
+          <w:trHeight w:val="450"/>
           <w:jc w:val="center"/>
         </w:trPr>
         <w:tc>
@@ -6480,7 +6483,353 @@
         </w:tc>
       </w:tr>
     </w:tbl>
+    <w:p>
+      <w:pPr>
+        <w:rPr>
+          <w:sz w:val="32"/>
+          <w:szCs w:val="32"/>
+        </w:rPr>
+      </w:pPr>
+      <w:r>
+        <w:rPr>
+          <w:sz w:val="32"/>
+          <w:szCs w:val="32"/>
+        </w:rPr>
+        <w:lastRenderedPageBreak/>
+        <w:t xml:space="preserve">5.1 </w:t>
+      </w:r>
+      <w:r>
+        <w:rPr>
+          <w:sz w:val="32"/>
+          <w:szCs w:val="32"/>
+        </w:rPr>
+        <w:t>T</w:t>
+      </w:r>
+      <w:r>
+        <w:rPr>
+          <w:sz w:val="32"/>
+          <w:szCs w:val="32"/>
+        </w:rPr>
+        <w:t>est table legend</w:t>
+      </w:r>
+    </w:p>
+    <w:p>
+      <w:r>
+        <w:t xml:space="preserve">Test name – name of the function </w:t>
+      </w:r>
+      <w:r>
+        <w:t>in test.py</w:t>
+      </w:r>
+    </w:p>
+    <w:p>
+      <w:r>
+        <w:t xml:space="preserve">Heuristic type – type of heuristic used to calculate heuristic value, as mentioned </w:t>
+      </w:r>
+      <w:r>
+        <w:t>above (</w:t>
+      </w:r>
+      <w:r>
+        <w:t>type 1 or 2)</w:t>
+      </w:r>
+    </w:p>
+    <w:p>
+      <w:r>
+        <w:t xml:space="preserve">Total time – total time to </w:t>
+      </w:r>
+      <w:r>
+        <w:t>run</w:t>
+      </w:r>
+      <w:r>
+        <w:t xml:space="preserve"> algorithm</w:t>
+      </w:r>
+    </w:p>
+    <w:p>
+      <w:r>
+        <w:t xml:space="preserve">Number of </w:t>
+      </w:r>
+      <w:r>
+        <w:t>nodes -</w:t>
+      </w:r>
+      <w:r>
+        <w:t xml:space="preserve"> number of processed nodes until a </w:t>
+      </w:r>
+      <w:r>
+        <w:t>conclusion</w:t>
+      </w:r>
+      <w:r>
+        <w:t xml:space="preserve"> is reached</w:t>
+      </w:r>
+    </w:p>
+    <w:p>
+      <w:r>
+        <w:t>Peak memory – peak memory of what algorithm needed to allocate</w:t>
+      </w:r>
+    </w:p>
     <w:p/>
+    <w:p>
+      <w:pPr>
+        <w:rPr>
+          <w:sz w:val="36"/>
+          <w:szCs w:val="36"/>
+          <w:u w:val="single"/>
+        </w:rPr>
+      </w:pPr>
+      <w:r>
+        <w:rPr>
+          <w:sz w:val="36"/>
+          <w:szCs w:val="36"/>
+          <w:u w:val="single"/>
+        </w:rPr>
+        <w:t>6</w:t>
+      </w:r>
+      <w:r>
+        <w:rPr>
+          <w:sz w:val="36"/>
+          <w:szCs w:val="36"/>
+          <w:u w:val="single"/>
+        </w:rPr>
+        <w:t>.</w:t>
+      </w:r>
+      <w:r>
+        <w:rPr>
+          <w:sz w:val="36"/>
+          <w:szCs w:val="36"/>
+          <w:u w:val="single"/>
+        </w:rPr>
+        <w:t xml:space="preserve"> Conclusion</w:t>
+      </w:r>
+    </w:p>
+    <w:p>
+      <w:r>
+        <w:t xml:space="preserve">Results show heuristic type 2 is </w:t>
+      </w:r>
+      <w:r>
+        <w:t>faster in most cases. It also mostly processes</w:t>
+      </w:r>
+      <w:r>
+        <w:t xml:space="preserve"> less nodes than heuristic type 1. That may be caused by</w:t>
+      </w:r>
+      <w:r>
+        <w:t xml:space="preserve"> the value calculation itself. By calculating</w:t>
+      </w:r>
+      <w:r>
+        <w:t xml:space="preserve"> heuristic 1 we only get number of tiles no</w:t>
+      </w:r>
+      <w:r>
+        <w:t>t</w:t>
+      </w:r>
+      <w:r>
+        <w:t xml:space="preserve"> in the correct place. But by calculating</w:t>
+      </w:r>
+      <w:r>
+        <w:t xml:space="preserve"> heuristic 2 we also get how far away the tile from </w:t>
+      </w:r>
+      <w:r>
+        <w:t xml:space="preserve">its </w:t>
+      </w:r>
+      <w:r>
+        <w:t>correct place is</w:t>
+      </w:r>
+      <w:r>
+        <w:t xml:space="preserve">. </w:t>
+      </w:r>
+      <w:r>
+        <w:t>Therefore,</w:t>
+      </w:r>
+      <w:r>
+        <w:t xml:space="preserve"> the next selected node with lowest heuristic value </w:t>
+      </w:r>
+      <w:r>
+        <w:t xml:space="preserve">is most likely closer to solution than just </w:t>
+      </w:r>
+      <w:r>
+        <w:t>lowest value node from heuristic type 1. Not to be confused b</w:t>
+      </w:r>
+      <w:r>
+        <w:t>y</w:t>
+      </w:r>
+      <w:r>
+        <w:t xml:space="preserve"> test 3</w:t>
+      </w:r>
+      <w:r>
+        <w:t xml:space="preserve"> results but they</w:t>
+      </w:r>
+      <w:r>
+        <w:t xml:space="preserve"> </w:t>
+      </w:r>
+      <w:r>
+        <w:t>w</w:t>
+      </w:r>
+      <w:r>
+        <w:t xml:space="preserve">ere </w:t>
+      </w:r>
+      <w:r>
+        <w:t xml:space="preserve">deliberately made to not have a solution. We can see </w:t>
+      </w:r>
+      <w:proofErr w:type="gramStart"/>
+      <w:r>
+        <w:t>a large number of</w:t>
+      </w:r>
+      <w:proofErr w:type="gramEnd"/>
+      <w:r>
+        <w:t xml:space="preserve"> processed nodes until we run out of them. Meaning the </w:t>
+      </w:r>
+      <w:r>
+        <w:t>solution exist</w:t>
+      </w:r>
+      <w:r>
+        <w:t>s</w:t>
+      </w:r>
+      <w:r>
+        <w:t>.</w:t>
+      </w:r>
+      <w:r>
+        <w:t xml:space="preserve"> This test however ran a long time. </w:t>
+      </w:r>
+      <w:r>
+        <w:t>Therefore,</w:t>
+      </w:r>
+      <w:r>
+        <w:t xml:space="preserve"> I am also including a test_demo.py that skips this test</w:t>
+      </w:r>
+    </w:p>
+    <w:p/>
+    <w:p>
+      <w:pPr>
+        <w:rPr>
+          <w:sz w:val="36"/>
+          <w:szCs w:val="36"/>
+          <w:u w:val="single"/>
+        </w:rPr>
+      </w:pPr>
+      <w:r>
+        <w:rPr>
+          <w:sz w:val="36"/>
+          <w:szCs w:val="36"/>
+          <w:u w:val="single"/>
+        </w:rPr>
+        <w:t>7.</w:t>
+      </w:r>
+      <w:r>
+        <w:rPr>
+          <w:sz w:val="36"/>
+          <w:szCs w:val="36"/>
+          <w:u w:val="single"/>
+        </w:rPr>
+        <w:t>Dependencies</w:t>
+      </w:r>
+    </w:p>
+    <w:p>
+      <w:r>
+        <w:t xml:space="preserve">In order to run this </w:t>
+      </w:r>
+      <w:r>
+        <w:t>program,</w:t>
+      </w:r>
+      <w:r>
+        <w:t xml:space="preserve"> you will need:</w:t>
+      </w:r>
+    </w:p>
+    <w:p>
+      <w:pPr>
+        <w:pStyle w:val="ListParagraph"/>
+        <w:numPr>
+          <w:ilvl w:val="0"/>
+          <w:numId w:val="3"/>
+        </w:numPr>
+      </w:pPr>
+      <w:r>
+        <w:t xml:space="preserve">Python </w:t>
+      </w:r>
+      <w:r>
+        <w:t>3.10.7</w:t>
+      </w:r>
+    </w:p>
+    <w:p>
+      <w:pPr>
+        <w:pStyle w:val="ListParagraph"/>
+        <w:numPr>
+          <w:ilvl w:val="0"/>
+          <w:numId w:val="3"/>
+        </w:numPr>
+      </w:pPr>
+      <w:r>
+        <w:t>NumPy</w:t>
+      </w:r>
+      <w:r>
+        <w:t xml:space="preserve"> 1.23.3</w:t>
+      </w:r>
+    </w:p>
+    <w:p>
+      <w:pPr>
+        <w:rPr>
+          <w:sz w:val="36"/>
+          <w:szCs w:val="36"/>
+          <w:u w:val="single"/>
+        </w:rPr>
+      </w:pPr>
+    </w:p>
+    <w:p>
+      <w:pPr>
+        <w:rPr>
+          <w:sz w:val="36"/>
+          <w:szCs w:val="36"/>
+          <w:u w:val="single"/>
+        </w:rPr>
+      </w:pPr>
+      <w:r>
+        <w:rPr>
+          <w:sz w:val="36"/>
+          <w:szCs w:val="36"/>
+          <w:u w:val="single"/>
+        </w:rPr>
+        <w:t>8.</w:t>
+      </w:r>
+      <w:r>
+        <w:rPr>
+          <w:sz w:val="36"/>
+          <w:szCs w:val="36"/>
+          <w:u w:val="single"/>
+        </w:rPr>
+        <w:t xml:space="preserve"> </w:t>
+      </w:r>
+      <w:r>
+        <w:rPr>
+          <w:sz w:val="36"/>
+          <w:szCs w:val="36"/>
+          <w:u w:val="single"/>
+        </w:rPr>
+        <w:t>Sources</w:t>
+      </w:r>
+    </w:p>
+    <w:p>
+      <w:r>
+        <w:t>“</w:t>
+      </w:r>
+      <w:r>
+        <w:t xml:space="preserve">Picture A, Picture </w:t>
+      </w:r>
+      <w:r>
+        <w:t>B,</w:t>
+      </w:r>
+      <w:r>
+        <w:t xml:space="preserve"> Wanted board </w:t>
+      </w:r>
+      <w:r>
+        <w:t>“</w:t>
+      </w:r>
+      <w:proofErr w:type="gramStart"/>
+      <w:r>
+        <w:t xml:space="preserve">- </w:t>
+      </w:r>
+      <w:r>
+        <w:t xml:space="preserve"> http://www2.fiit.stuba.sk/~kapustik/z2d.html</w:t>
+      </w:r>
+      <w:proofErr w:type="gramEnd"/>
+      <w:r>
+        <w:t>, 2022</w:t>
+      </w:r>
+    </w:p>
     <w:sectPr>
       <w:headerReference w:type="default" r:id="rId16"/>
       <w:pgSz w:w="12240" w:h="15840"/>
@@ -6567,7 +6916,21 @@
       <w:rPr>
         <w:lang w:val="sk-SK"/>
       </w:rPr>
-      <w:t xml:space="preserve"> Rusňák </w:t>
+      <w:t xml:space="preserve"> </w:t>
+    </w:r>
+    <w:proofErr w:type="spellStart"/>
+    <w:r>
+      <w:rPr>
+        <w:lang w:val="sk-SK"/>
+      </w:rPr>
+      <w:t>Rusňák</w:t>
+    </w:r>
+    <w:proofErr w:type="spellEnd"/>
+    <w:r>
+      <w:rPr>
+        <w:lang w:val="sk-SK"/>
+      </w:rPr>
+      <w:t xml:space="preserve"> </w:t>
     </w:r>
     <w:proofErr w:type="gramStart"/>
     <w:r>
@@ -6679,6 +7042,95 @@
     </w:lvl>
   </w:abstractNum>
   <w:abstractNum w:abstractNumId="1" w15:restartNumberingAfterBreak="0">
+    <w:nsid w:val="34445622"/>
+    <w:multiLevelType w:val="hybridMultilevel"/>
+    <w:tmpl w:val="4492EA4E"/>
+    <w:lvl w:ilvl="0" w:tplc="4EC68B7A">
+      <w:start w:val="1"/>
+      <w:numFmt w:val="decimal"/>
+      <w:lvlText w:val="%1."/>
+      <w:lvlJc w:val="left"/>
+      <w:pPr>
+        <w:ind w:left="720" w:hanging="360"/>
+      </w:pPr>
+      <w:rPr>
+        <w:rFonts w:hint="default"/>
+      </w:rPr>
+    </w:lvl>
+    <w:lvl w:ilvl="1" w:tplc="04090019" w:tentative="1">
+      <w:start w:val="1"/>
+      <w:numFmt w:val="lowerLetter"/>
+      <w:lvlText w:val="%2."/>
+      <w:lvlJc w:val="left"/>
+      <w:pPr>
+        <w:ind w:left="1440" w:hanging="360"/>
+      </w:pPr>
+    </w:lvl>
+    <w:lvl w:ilvl="2" w:tplc="0409001B" w:tentative="1">
+      <w:start w:val="1"/>
+      <w:numFmt w:val="lowerRoman"/>
+      <w:lvlText w:val="%3."/>
+      <w:lvlJc w:val="right"/>
+      <w:pPr>
+        <w:ind w:left="2160" w:hanging="180"/>
+      </w:pPr>
+    </w:lvl>
+    <w:lvl w:ilvl="3" w:tplc="0409000F" w:tentative="1">
+      <w:start w:val="1"/>
+      <w:numFmt w:val="decimal"/>
+      <w:lvlText w:val="%4."/>
+      <w:lvlJc w:val="left"/>
+      <w:pPr>
+        <w:ind w:left="2880" w:hanging="360"/>
+      </w:pPr>
+    </w:lvl>
+    <w:lvl w:ilvl="4" w:tplc="04090019" w:tentative="1">
+      <w:start w:val="1"/>
+      <w:numFmt w:val="lowerLetter"/>
+      <w:lvlText w:val="%5."/>
+      <w:lvlJc w:val="left"/>
+      <w:pPr>
+        <w:ind w:left="3600" w:hanging="360"/>
+      </w:pPr>
+    </w:lvl>
+    <w:lvl w:ilvl="5" w:tplc="0409001B" w:tentative="1">
+      <w:start w:val="1"/>
+      <w:numFmt w:val="lowerRoman"/>
+      <w:lvlText w:val="%6."/>
+      <w:lvlJc w:val="right"/>
+      <w:pPr>
+        <w:ind w:left="4320" w:hanging="180"/>
+      </w:pPr>
+    </w:lvl>
+    <w:lvl w:ilvl="6" w:tplc="0409000F" w:tentative="1">
+      <w:start w:val="1"/>
+      <w:numFmt w:val="decimal"/>
+      <w:lvlText w:val="%7."/>
+      <w:lvlJc w:val="left"/>
+      <w:pPr>
+        <w:ind w:left="5040" w:hanging="360"/>
+      </w:pPr>
+    </w:lvl>
+    <w:lvl w:ilvl="7" w:tplc="04090019" w:tentative="1">
+      <w:start w:val="1"/>
+      <w:numFmt w:val="lowerLetter"/>
+      <w:lvlText w:val="%8."/>
+      <w:lvlJc w:val="left"/>
+      <w:pPr>
+        <w:ind w:left="5760" w:hanging="360"/>
+      </w:pPr>
+    </w:lvl>
+    <w:lvl w:ilvl="8" w:tplc="0409001B" w:tentative="1">
+      <w:start w:val="1"/>
+      <w:numFmt w:val="lowerRoman"/>
+      <w:lvlText w:val="%9."/>
+      <w:lvlJc w:val="right"/>
+      <w:pPr>
+        <w:ind w:left="6480" w:hanging="180"/>
+      </w:pPr>
+    </w:lvl>
+  </w:abstractNum>
+  <w:abstractNum w:abstractNumId="2" w15:restartNumberingAfterBreak="0">
     <w:nsid w:val="58476CBE"/>
     <w:multiLevelType w:val="hybridMultilevel"/>
     <w:tmpl w:val="B12468CE"/>
@@ -6771,6 +7223,9 @@
     <w:abstractNumId w:val="0"/>
   </w:num>
   <w:num w:numId="2" w16cid:durableId="1534999992">
+    <w:abstractNumId w:val="2"/>
+  </w:num>
+  <w:num w:numId="3" w16cid:durableId="1267426104">
     <w:abstractNumId w:val="1"/>
   </w:num>
 </w:numbering>

</xml_diff>